<commit_message>
added sequence, class and data model
</commit_message>
<xml_diff>
--- a/docs/deliverables/Project_Analysis_and_Design_Document.docx
+++ b/docs/deliverables/Project_Analysis_and_Design_Document.docx
@@ -409,7 +409,6 @@
           <w:rFonts w:ascii="Times New Roman" w:hAnsi="Times New Roman"/>
         </w:rPr>
       </w:pPr>
-      <w:bookmarkStart w:id="6" w:name="_GoBack"/>
       <w:r>
         <w:rPr>
           <w:noProof/>
@@ -463,7 +462,6 @@
           </wp:inline>
         </w:drawing>
       </w:r>
-      <w:bookmarkEnd w:id="6"/>
     </w:p>
     <w:p>
       <w:pPr>
@@ -480,7 +478,7 @@
           <w:rFonts w:ascii="Times New Roman" w:hAnsi="Times New Roman"/>
         </w:rPr>
       </w:pPr>
-      <w:bookmarkStart w:id="7" w:name="_Toc285793961"/>
+      <w:bookmarkStart w:id="6" w:name="_Toc285793961"/>
       <w:r>
         <w:rPr>
           <w:rFonts w:ascii="Times New Roman" w:hAnsi="Times New Roman"/>
@@ -500,7 +498,7 @@
         </w:rPr>
         <w:t>2</w:t>
       </w:r>
-      <w:bookmarkEnd w:id="7"/>
+      <w:bookmarkEnd w:id="6"/>
     </w:p>
     <w:p>
       <w:pPr>
@@ -514,14 +512,14 @@
           <w:rFonts w:ascii="Times New Roman" w:hAnsi="Times New Roman"/>
         </w:rPr>
       </w:pPr>
-      <w:bookmarkStart w:id="8" w:name="_Toc285793962"/>
+      <w:bookmarkStart w:id="7" w:name="_Toc285793962"/>
       <w:r>
         <w:rPr>
           <w:rFonts w:ascii="Times New Roman" w:hAnsi="Times New Roman"/>
         </w:rPr>
         <w:t>Design Model</w:t>
       </w:r>
-      <w:bookmarkEnd w:id="8"/>
+      <w:bookmarkEnd w:id="7"/>
     </w:p>
     <w:p>
       <w:pPr>
@@ -535,30 +533,61 @@
           <w:rFonts w:ascii="Times New Roman" w:hAnsi="Times New Roman"/>
         </w:rPr>
       </w:pPr>
-      <w:bookmarkStart w:id="9" w:name="_Toc285793963"/>
+      <w:bookmarkStart w:id="8" w:name="_Toc285793963"/>
       <w:r>
         <w:rPr>
           <w:rFonts w:ascii="Times New Roman" w:hAnsi="Times New Roman"/>
         </w:rPr>
         <w:t>Dynamic Behavior</w:t>
       </w:r>
+      <w:bookmarkEnd w:id="8"/>
+    </w:p>
+    <w:p>
+      <w:bookmarkStart w:id="9" w:name="_GoBack"/>
+      <w:r>
+        <w:drawing>
+          <wp:inline distT="0" distB="0" distL="0" distR="0" wp14:anchorId="3123BA48" wp14:editId="724F0162">
+            <wp:extent cx="6724619" cy="3712191"/>
+            <wp:effectExtent l="0" t="0" r="0" b="0"/>
+            <wp:docPr id="27" name="Graphic 27"/>
+            <wp:cNvGraphicFramePr>
+              <a:graphicFrameLocks xmlns:a="http://schemas.openxmlformats.org/drawingml/2006/main" noChangeAspect="1"/>
+            </wp:cNvGraphicFramePr>
+            <a:graphic xmlns:a="http://schemas.openxmlformats.org/drawingml/2006/main">
+              <a:graphicData uri="http://schemas.openxmlformats.org/drawingml/2006/picture">
+                <pic:pic xmlns:pic="http://schemas.openxmlformats.org/drawingml/2006/picture">
+                  <pic:nvPicPr>
+                    <pic:cNvPr id="1" name=""/>
+                    <pic:cNvPicPr/>
+                  </pic:nvPicPr>
+                  <pic:blipFill>
+                    <a:blip r:embed="rId14">
+                      <a:extLst>
+                        <a:ext uri="{96DAC541-7B7A-43D3-8B79-37D633B846F1}">
+                          <asvg:svgBlip xmlns:asvg="http://schemas.microsoft.com/office/drawing/2016/SVG/main" r:embed="rId15"/>
+                        </a:ext>
+                      </a:extLst>
+                    </a:blip>
+                    <a:stretch>
+                      <a:fillRect/>
+                    </a:stretch>
+                  </pic:blipFill>
+                  <pic:spPr>
+                    <a:xfrm>
+                      <a:off x="0" y="0"/>
+                      <a:ext cx="6734738" cy="3717777"/>
+                    </a:xfrm>
+                    <a:prstGeom prst="rect">
+                      <a:avLst/>
+                    </a:prstGeom>
+                  </pic:spPr>
+                </pic:pic>
+              </a:graphicData>
+            </a:graphic>
+          </wp:inline>
+        </w:drawing>
+      </w:r>
       <w:bookmarkEnd w:id="9"/>
-    </w:p>
-    <w:p>
-      <w:pPr>
-        <w:ind w:left="709"/>
-        <w:rPr>
-          <w:i/>
-          <w:color w:val="943634"/>
-        </w:rPr>
-      </w:pPr>
-      <w:r>
-        <w:rPr>
-          <w:i/>
-          <w:color w:val="943634"/>
-        </w:rPr>
-        <w:t>[Create the interaction diagrams (1 sequence, 1 communication diagrams) for 2 relevant scenarios]</w:t>
-      </w:r>
     </w:p>
     <w:p>
       <w:pPr>
@@ -577,6 +606,7 @@
         <w:rPr>
           <w:rFonts w:ascii="Times New Roman" w:hAnsi="Times New Roman"/>
         </w:rPr>
+        <w:lastRenderedPageBreak/>
         <w:t xml:space="preserve">Class </w:t>
       </w:r>
       <w:r>
@@ -589,62 +619,147 @@
     </w:p>
     <w:p>
       <w:pPr>
-        <w:ind w:left="709"/>
-        <w:rPr>
-          <w:i/>
-          <w:color w:val="943634"/>
-        </w:rPr>
-      </w:pPr>
-      <w:r>
-        <w:rPr>
-          <w:i/>
-          <w:color w:val="943634"/>
-        </w:rPr>
-        <w:t>[Create the</w:t>
-      </w:r>
-      <w:r>
-        <w:rPr>
-          <w:i/>
-          <w:color w:val="943634"/>
-        </w:rPr>
-        <w:t xml:space="preserve"> UML</w:t>
-      </w:r>
-      <w:r>
-        <w:rPr>
-          <w:i/>
-          <w:color w:val="943634"/>
-        </w:rPr>
-        <w:t xml:space="preserve"> class diagram; apply</w:t>
-      </w:r>
-      <w:r>
-        <w:rPr>
-          <w:i/>
-          <w:color w:val="943634"/>
-        </w:rPr>
-        <w:t xml:space="preserve"> </w:t>
-      </w:r>
-      <w:proofErr w:type="spellStart"/>
-      <w:r>
-        <w:rPr>
-          <w:i/>
-          <w:color w:val="943634"/>
-        </w:rPr>
-        <w:t>GoF</w:t>
-      </w:r>
-      <w:proofErr w:type="spellEnd"/>
-      <w:r>
-        <w:rPr>
-          <w:i/>
-          <w:color w:val="943634"/>
-        </w:rPr>
-        <w:t xml:space="preserve"> patterns</w:t>
-      </w:r>
-      <w:r>
-        <w:rPr>
-          <w:i/>
-          <w:color w:val="943634"/>
-        </w:rPr>
-        <w:t xml:space="preserve"> and motivate your choice]</w:t>
+        <w:jc w:val="center"/>
+      </w:pPr>
+      <w:r>
+        <w:drawing>
+          <wp:inline distT="0" distB="0" distL="0" distR="0" wp14:anchorId="19329549" wp14:editId="7186BA52">
+            <wp:extent cx="6784017" cy="5444609"/>
+            <wp:effectExtent l="0" t="0" r="0" b="0"/>
+            <wp:docPr id="26" name="Graphic 26"/>
+            <wp:cNvGraphicFramePr>
+              <a:graphicFrameLocks xmlns:a="http://schemas.openxmlformats.org/drawingml/2006/main" noChangeAspect="1"/>
+            </wp:cNvGraphicFramePr>
+            <a:graphic xmlns:a="http://schemas.openxmlformats.org/drawingml/2006/main">
+              <a:graphicData uri="http://schemas.openxmlformats.org/drawingml/2006/picture">
+                <pic:pic xmlns:pic="http://schemas.openxmlformats.org/drawingml/2006/picture">
+                  <pic:nvPicPr>
+                    <pic:cNvPr id="1" name=""/>
+                    <pic:cNvPicPr/>
+                  </pic:nvPicPr>
+                  <pic:blipFill>
+                    <a:blip r:embed="rId16">
+                      <a:extLst>
+                        <a:ext uri="{96DAC541-7B7A-43D3-8B79-37D633B846F1}">
+                          <asvg:svgBlip xmlns:asvg="http://schemas.microsoft.com/office/drawing/2016/SVG/main" r:embed="rId17"/>
+                        </a:ext>
+                      </a:extLst>
+                    </a:blip>
+                    <a:stretch>
+                      <a:fillRect/>
+                    </a:stretch>
+                  </pic:blipFill>
+                  <pic:spPr>
+                    <a:xfrm>
+                      <a:off x="0" y="0"/>
+                      <a:ext cx="6784017" cy="5444609"/>
+                    </a:xfrm>
+                    <a:prstGeom prst="rect">
+                      <a:avLst/>
+                    </a:prstGeom>
+                  </pic:spPr>
+                </pic:pic>
+              </a:graphicData>
+            </a:graphic>
+          </wp:inline>
+        </w:drawing>
+      </w:r>
+    </w:p>
+    <w:p>
+      <w:pPr>
+        <w:jc w:val="center"/>
+      </w:pPr>
+      <w:r>
+        <w:lastRenderedPageBreak/>
+        <w:drawing>
+          <wp:inline distT="0" distB="0" distL="0" distR="0" wp14:anchorId="30B47AE6" wp14:editId="11E2E26C">
+            <wp:extent cx="5943600" cy="4305300"/>
+            <wp:effectExtent l="0" t="0" r="0" b="0"/>
+            <wp:docPr id="25" name="Graphic 25"/>
+            <wp:cNvGraphicFramePr>
+              <a:graphicFrameLocks xmlns:a="http://schemas.openxmlformats.org/drawingml/2006/main" noChangeAspect="1"/>
+            </wp:cNvGraphicFramePr>
+            <a:graphic xmlns:a="http://schemas.openxmlformats.org/drawingml/2006/main">
+              <a:graphicData uri="http://schemas.openxmlformats.org/drawingml/2006/picture">
+                <pic:pic xmlns:pic="http://schemas.openxmlformats.org/drawingml/2006/picture">
+                  <pic:nvPicPr>
+                    <pic:cNvPr id="1" name=""/>
+                    <pic:cNvPicPr/>
+                  </pic:nvPicPr>
+                  <pic:blipFill>
+                    <a:blip r:embed="rId18">
+                      <a:extLst>
+                        <a:ext uri="{96DAC541-7B7A-43D3-8B79-37D633B846F1}">
+                          <asvg:svgBlip xmlns:asvg="http://schemas.microsoft.com/office/drawing/2016/SVG/main" r:embed="rId19"/>
+                        </a:ext>
+                      </a:extLst>
+                    </a:blip>
+                    <a:stretch>
+                      <a:fillRect/>
+                    </a:stretch>
+                  </pic:blipFill>
+                  <pic:spPr>
+                    <a:xfrm>
+                      <a:off x="0" y="0"/>
+                      <a:ext cx="5943600" cy="4305300"/>
+                    </a:xfrm>
+                    <a:prstGeom prst="rect">
+                      <a:avLst/>
+                    </a:prstGeom>
+                  </pic:spPr>
+                </pic:pic>
+              </a:graphicData>
+            </a:graphic>
+          </wp:inline>
+        </w:drawing>
+      </w:r>
+    </w:p>
+    <w:p>
+      <w:pPr>
+        <w:jc w:val="center"/>
+      </w:pPr>
+      <w:r>
+        <w:drawing>
+          <wp:inline distT="0" distB="0" distL="0" distR="0" wp14:anchorId="35C5D7DF" wp14:editId="0506C25A">
+            <wp:extent cx="5943600" cy="3881755"/>
+            <wp:effectExtent l="0" t="0" r="0" b="0"/>
+            <wp:docPr id="23" name="Graphic 23"/>
+            <wp:cNvGraphicFramePr>
+              <a:graphicFrameLocks xmlns:a="http://schemas.openxmlformats.org/drawingml/2006/main" noChangeAspect="1"/>
+            </wp:cNvGraphicFramePr>
+            <a:graphic xmlns:a="http://schemas.openxmlformats.org/drawingml/2006/main">
+              <a:graphicData uri="http://schemas.openxmlformats.org/drawingml/2006/picture">
+                <pic:pic xmlns:pic="http://schemas.openxmlformats.org/drawingml/2006/picture">
+                  <pic:nvPicPr>
+                    <pic:cNvPr id="1" name=""/>
+                    <pic:cNvPicPr/>
+                  </pic:nvPicPr>
+                  <pic:blipFill>
+                    <a:blip r:embed="rId20">
+                      <a:extLst>
+                        <a:ext uri="{96DAC541-7B7A-43D3-8B79-37D633B846F1}">
+                          <asvg:svgBlip xmlns:asvg="http://schemas.microsoft.com/office/drawing/2016/SVG/main" r:embed="rId21"/>
+                        </a:ext>
+                      </a:extLst>
+                    </a:blip>
+                    <a:stretch>
+                      <a:fillRect/>
+                    </a:stretch>
+                  </pic:blipFill>
+                  <pic:spPr>
+                    <a:xfrm>
+                      <a:off x="0" y="0"/>
+                      <a:ext cx="5943600" cy="3881755"/>
+                    </a:xfrm>
+                    <a:prstGeom prst="rect">
+                      <a:avLst/>
+                    </a:prstGeom>
+                  </pic:spPr>
+                </pic:pic>
+              </a:graphicData>
+            </a:graphic>
+          </wp:inline>
+        </w:drawing>
       </w:r>
     </w:p>
     <w:p>
@@ -664,24 +779,67 @@
         <w:rPr>
           <w:rFonts w:ascii="Times New Roman" w:hAnsi="Times New Roman"/>
         </w:rPr>
+        <w:lastRenderedPageBreak/>
         <w:t>Data Model</w:t>
       </w:r>
       <w:bookmarkEnd w:id="11"/>
     </w:p>
     <w:p>
       <w:pPr>
-        <w:ind w:left="709"/>
-        <w:rPr>
-          <w:i/>
-          <w:color w:val="943634"/>
-        </w:rPr>
-      </w:pPr>
-      <w:r>
-        <w:rPr>
-          <w:i/>
-          <w:color w:val="943634"/>
-        </w:rPr>
-        <w:t>[Create the data model for the system.]</w:t>
+        <w:jc w:val="center"/>
+      </w:pPr>
+      <w:r>
+        <w:rPr>
+          <w:noProof/>
+        </w:rPr>
+        <w:drawing>
+          <wp:inline distT="0" distB="0" distL="0" distR="0" wp14:anchorId="3B044C8D" wp14:editId="5E267CE0">
+            <wp:extent cx="4574580" cy="4658265"/>
+            <wp:effectExtent l="0" t="0" r="0" b="0"/>
+            <wp:docPr id="1" name="Picture 1"/>
+            <wp:cNvGraphicFramePr>
+              <a:graphicFrameLocks xmlns:a="http://schemas.openxmlformats.org/drawingml/2006/main" noChangeAspect="1"/>
+            </wp:cNvGraphicFramePr>
+            <a:graphic xmlns:a="http://schemas.openxmlformats.org/drawingml/2006/main">
+              <a:graphicData uri="http://schemas.openxmlformats.org/drawingml/2006/picture">
+                <pic:pic xmlns:pic="http://schemas.openxmlformats.org/drawingml/2006/picture">
+                  <pic:nvPicPr>
+                    <pic:cNvPr id="0" name="Picture 1"/>
+                    <pic:cNvPicPr>
+                      <a:picLocks noChangeAspect="1" noChangeArrowheads="1"/>
+                    </pic:cNvPicPr>
+                  </pic:nvPicPr>
+                  <pic:blipFill>
+                    <a:blip r:embed="rId22">
+                      <a:extLst>
+                        <a:ext uri="{28A0092B-C50C-407E-A947-70E740481C1C}">
+                          <a14:useLocalDpi xmlns:a14="http://schemas.microsoft.com/office/drawing/2010/main" val="0"/>
+                        </a:ext>
+                      </a:extLst>
+                    </a:blip>
+                    <a:srcRect/>
+                    <a:stretch>
+                      <a:fillRect/>
+                    </a:stretch>
+                  </pic:blipFill>
+                  <pic:spPr bwMode="auto">
+                    <a:xfrm>
+                      <a:off x="0" y="0"/>
+                      <a:ext cx="4579657" cy="4663435"/>
+                    </a:xfrm>
+                    <a:prstGeom prst="rect">
+                      <a:avLst/>
+                    </a:prstGeom>
+                    <a:noFill/>
+                    <a:ln>
+                      <a:noFill/>
+                    </a:ln>
+                  </pic:spPr>
+                </pic:pic>
+              </a:graphicData>
+            </a:graphic>
+          </wp:inline>
+        </w:drawing>
       </w:r>
     </w:p>
     <w:p>
@@ -966,6 +1124,7 @@
         <w:rPr>
           <w:rFonts w:ascii="Times New Roman" w:hAnsi="Times New Roman"/>
         </w:rPr>
+        <w:lastRenderedPageBreak/>
         <w:t>Future improvements</w:t>
       </w:r>
       <w:bookmarkEnd w:id="21"/>
@@ -988,10 +1147,10 @@
     </w:p>
     <w:p/>
     <w:sectPr>
-      <w:headerReference w:type="default" r:id="rId14"/>
-      <w:footerReference w:type="default" r:id="rId15"/>
-      <w:headerReference w:type="first" r:id="rId16"/>
-      <w:footerReference w:type="first" r:id="rId17"/>
+      <w:headerReference w:type="default" r:id="rId23"/>
+      <w:footerReference w:type="default" r:id="rId24"/>
+      <w:headerReference w:type="first" r:id="rId25"/>
+      <w:footerReference w:type="first" r:id="rId26"/>
       <w:pgSz w:w="12240" w:h="15840" w:code="1"/>
       <w:pgMar w:top="1440" w:right="1440" w:bottom="1440" w:left="1440" w:header="720" w:footer="720" w:gutter="0"/>
       <w:cols w:space="720"/>
@@ -1376,11 +1535,21 @@
           <w:tcW w:w="9606" w:type="dxa"/>
         </w:tcPr>
         <w:p>
-          <w:fldSimple w:instr=" TITLE  \* MERGEFORMAT ">
-            <w:r>
-              <w:t>Analysis and Design Document</w:t>
-            </w:r>
-          </w:fldSimple>
+          <w:r>
+            <w:fldChar w:fldCharType="begin"/>
+          </w:r>
+          <w:r>
+            <w:instrText xml:space="preserve"> TITLE  \* MERGEFORMAT </w:instrText>
+          </w:r>
+          <w:r>
+            <w:fldChar w:fldCharType="separate"/>
+          </w:r>
+          <w:r>
+            <w:t>Analysis and Design Document</w:t>
+          </w:r>
+          <w:r>
+            <w:fldChar w:fldCharType="end"/>
+          </w:r>
         </w:p>
       </w:tc>
     </w:tr>
@@ -3301,7 +3470,6 @@
   <w:style w:type="character" w:default="1" w:styleId="DefaultParagraphFont">
     <w:name w:val="Default Paragraph Font"/>
     <w:uiPriority w:val="1"/>
-    <w:semiHidden/>
     <w:unhideWhenUsed/>
   </w:style>
   <w:style w:type="table" w:default="1" w:styleId="TableNormal">

</xml_diff>